<commit_message>
Sliders + translations du visage
</commit_message>
<xml_diff>
--- a/docSprint/Genomic Physionomy Viewer - Backlog de sprint - 005 (debut).docx
+++ b/docSprint/Genomic Physionomy Viewer - Backlog de sprint - 005 (debut).docx
@@ -1184,7 +1184,7 @@
               <w:rPr>
                 <w:b/>
                 <w:sz w:val="22"/>
-                <w:highlight w:val="yellow"/>
+                <w:highlight w:val="green"/>
                 <w:lang w:val="fr-CA"/>
               </w:rPr>
               <w:t>2. Rajouter des polygones dans l’</w:t>
@@ -1194,7 +1194,7 @@
               <w:rPr>
                 <w:b/>
                 <w:sz w:val="22"/>
-                <w:highlight w:val="yellow"/>
+                <w:highlight w:val="green"/>
                 <w:lang w:val="fr-CA"/>
               </w:rPr>
               <w:t>obj</w:t>
@@ -1204,7 +1204,7 @@
               <w:rPr>
                 <w:b/>
                 <w:sz w:val="22"/>
-                <w:highlight w:val="yellow"/>
+                <w:highlight w:val="green"/>
                 <w:lang w:val="fr-CA"/>
               </w:rPr>
               <w:t xml:space="preserve"> (</w:t>
@@ -1214,7 +1214,7 @@
               <w:rPr>
                 <w:b/>
                 <w:sz w:val="22"/>
-                <w:highlight w:val="yellow"/>
+                <w:highlight w:val="green"/>
                 <w:lang w:val="fr-CA"/>
               </w:rPr>
               <w:t>smooth</w:t>
@@ -1224,19 +1224,10 @@
               <w:rPr>
                 <w:b/>
                 <w:sz w:val="22"/>
-                <w:highlight w:val="yellow"/>
-                <w:lang w:val="fr-CA"/>
-              </w:rPr>
-              <w:t>, détails)</w:t>
-            </w:r>
-            <w:r>
-              <w:rPr>
-                <w:b/>
-                <w:sz w:val="22"/>
-                <w:highlight w:val="yellow"/>
-                <w:lang w:val="fr-CA"/>
-              </w:rPr>
-              <w:t xml:space="preserve"> </w:t>
+                <w:highlight w:val="green"/>
+                <w:lang w:val="fr-CA"/>
+              </w:rPr>
+              <w:t xml:space="preserve">, détails) </w:t>
             </w:r>
           </w:p>
           <w:p>
@@ -2712,7 +2703,7 @@
               <w:ind w:right="460"/>
               <w:contextualSpacing/>
               <w:rPr>
-                <w:highlight w:val="yellow"/>
+                <w:highlight w:val="green"/>
                 <w:lang w:val="fr-CA"/>
               </w:rPr>
             </w:pPr>
@@ -2720,7 +2711,7 @@
               <w:rPr>
                 <w:b/>
                 <w:sz w:val="22"/>
-                <w:highlight w:val="yellow"/>
+                <w:highlight w:val="green"/>
                 <w:lang w:val="fr-CA"/>
               </w:rPr>
               <w:t xml:space="preserve">Ajouter un </w:t>
@@ -2730,7 +2721,7 @@
               <w:rPr>
                 <w:b/>
                 <w:sz w:val="22"/>
-                <w:highlight w:val="yellow"/>
+                <w:highlight w:val="green"/>
                 <w:lang w:val="fr-CA"/>
               </w:rPr>
               <w:t>slider</w:t>
@@ -2740,7 +2731,7 @@
               <w:rPr>
                 <w:b/>
                 <w:sz w:val="22"/>
-                <w:highlight w:val="yellow"/>
+                <w:highlight w:val="green"/>
                 <w:lang w:val="fr-CA"/>
               </w:rPr>
               <w:t xml:space="preserve"> permettant de modifier l’orientation des oreilles</w:t>
@@ -2996,32 +2987,16 @@
               <w:spacing w:line="256" w:lineRule="auto"/>
               <w:ind w:right="460"/>
               <w:rPr>
-                <w:highlight w:val="yellow"/>
+                <w:highlight w:val="green"/>
               </w:rPr>
             </w:pPr>
             <w:r>
               <w:rPr>
                 <w:b/>
                 <w:sz w:val="22"/>
-                <w:highlight w:val="yellow"/>
-              </w:rPr>
-              <w:t xml:space="preserve">Créer/penser un algorithme sur papier pour modifier la position des points des </w:t>
-            </w:r>
-            <w:r>
-              <w:rPr>
-                <w:b/>
-                <w:sz w:val="22"/>
-                <w:highlight w:val="yellow"/>
-              </w:rPr>
-              <w:t>oreilles</w:t>
-            </w:r>
-            <w:r>
-              <w:rPr>
-                <w:b/>
-                <w:sz w:val="22"/>
-                <w:highlight w:val="yellow"/>
-              </w:rPr>
-              <w:t xml:space="preserve"> selon le modèle mémoire</w:t>
+                <w:highlight w:val="green"/>
+              </w:rPr>
+              <w:t>Créer/penser un algorithme sur papier pour modifier la position des points des oreilles selon le modèle mémoire</w:t>
             </w:r>
           </w:p>
           <w:p>
@@ -3295,36 +3270,20 @@
               <w:rPr>
                 <w:b/>
                 <w:sz w:val="24"/>
-                <w:highlight w:val="yellow"/>
-                <w:lang w:val="fr-CA"/>
-              </w:rPr>
-            </w:pPr>
+                <w:highlight w:val="green"/>
+                <w:lang w:val="fr-CA"/>
+              </w:rPr>
+            </w:pPr>
+            <w:bookmarkStart w:id="0" w:name="_GoBack"/>
+            <w:bookmarkEnd w:id="0"/>
             <w:r>
               <w:rPr>
                 <w:b/>
                 <w:sz w:val="24"/>
-                <w:highlight w:val="yellow"/>
-                <w:lang w:val="fr-CA"/>
-              </w:rPr>
-              <w:t>Développer les classes métiers</w:t>
-            </w:r>
-            <w:r>
-              <w:rPr>
-                <w:b/>
-                <w:sz w:val="24"/>
-                <w:highlight w:val="yellow"/>
-                <w:lang w:val="fr-CA"/>
-              </w:rPr>
-              <w:t xml:space="preserve"> reliées à la face</w:t>
-            </w:r>
-            <w:r>
-              <w:rPr>
-                <w:b/>
-                <w:sz w:val="24"/>
-                <w:highlight w:val="yellow"/>
-                <w:lang w:val="fr-CA"/>
-              </w:rPr>
-              <w:t xml:space="preserve"> pour permettre de traiter les points</w:t>
+                <w:highlight w:val="green"/>
+                <w:lang w:val="fr-CA"/>
+              </w:rPr>
+              <w:t>Développer les classes métiers reliées à la face pour permettre de traiter les points</w:t>
             </w:r>
           </w:p>
           <w:p>
@@ -4369,7 +4328,7 @@
               <w:ind w:right="460"/>
               <w:contextualSpacing/>
               <w:rPr>
-                <w:highlight w:val="yellow"/>
+                <w:highlight w:val="green"/>
                 <w:lang w:val="fr-CA"/>
               </w:rPr>
             </w:pPr>
@@ -4377,7 +4336,7 @@
               <w:rPr>
                 <w:b/>
                 <w:sz w:val="22"/>
-                <w:highlight w:val="yellow"/>
+                <w:highlight w:val="green"/>
                 <w:lang w:val="fr-CA"/>
               </w:rPr>
               <w:t xml:space="preserve">Ajouter un </w:t>
@@ -4387,7 +4346,7 @@
               <w:rPr>
                 <w:b/>
                 <w:sz w:val="22"/>
-                <w:highlight w:val="yellow"/>
+                <w:highlight w:val="green"/>
                 <w:lang w:val="fr-CA"/>
               </w:rPr>
               <w:t>slider</w:t>
@@ -4397,7 +4356,7 @@
               <w:rPr>
                 <w:b/>
                 <w:sz w:val="22"/>
-                <w:highlight w:val="yellow"/>
+                <w:highlight w:val="green"/>
                 <w:lang w:val="fr-CA"/>
               </w:rPr>
               <w:t xml:space="preserve"> permettant de déformer l’arche du nez</w:t>
@@ -4671,7 +4630,7 @@
               <w:ind w:right="460"/>
               <w:contextualSpacing/>
               <w:rPr>
-                <w:highlight w:val="yellow"/>
+                <w:highlight w:val="green"/>
                 <w:lang w:val="fr-CA"/>
               </w:rPr>
             </w:pPr>
@@ -4679,7 +4638,7 @@
               <w:rPr>
                 <w:b/>
                 <w:sz w:val="22"/>
-                <w:highlight w:val="yellow"/>
+                <w:highlight w:val="green"/>
                 <w:lang w:val="fr-CA"/>
               </w:rPr>
               <w:t xml:space="preserve">Ajouter un </w:t>
@@ -4689,7 +4648,7 @@
               <w:rPr>
                 <w:b/>
                 <w:sz w:val="22"/>
-                <w:highlight w:val="yellow"/>
+                <w:highlight w:val="green"/>
                 <w:lang w:val="fr-CA"/>
               </w:rPr>
               <w:t>slider</w:t>
@@ -4699,7 +4658,7 @@
               <w:rPr>
                 <w:b/>
                 <w:sz w:val="22"/>
-                <w:highlight w:val="yellow"/>
+                <w:highlight w:val="green"/>
                 <w:lang w:val="fr-CA"/>
               </w:rPr>
               <w:t xml:space="preserve"> permettant d’allonger la pointe du nez</w:t>
@@ -4982,7 +4941,7 @@
               <w:ind w:right="460"/>
               <w:contextualSpacing/>
               <w:rPr>
-                <w:highlight w:val="yellow"/>
+                <w:highlight w:val="green"/>
                 <w:lang w:val="fr-CA"/>
               </w:rPr>
             </w:pPr>
@@ -4990,7 +4949,7 @@
               <w:rPr>
                 <w:b/>
                 <w:sz w:val="22"/>
-                <w:highlight w:val="yellow"/>
+                <w:highlight w:val="green"/>
                 <w:lang w:val="fr-CA"/>
               </w:rPr>
               <w:t xml:space="preserve">Ajouter un </w:t>
@@ -5000,7 +4959,7 @@
               <w:rPr>
                 <w:b/>
                 <w:sz w:val="22"/>
-                <w:highlight w:val="yellow"/>
+                <w:highlight w:val="green"/>
                 <w:lang w:val="fr-CA"/>
               </w:rPr>
               <w:t>slider</w:t>
@@ -5010,7 +4969,7 @@
               <w:rPr>
                 <w:b/>
                 <w:sz w:val="22"/>
-                <w:highlight w:val="yellow"/>
+                <w:highlight w:val="green"/>
                 <w:lang w:val="fr-CA"/>
               </w:rPr>
               <w:t xml:space="preserve"> permettant d’écarter les narines</w:t>
@@ -5293,7 +5252,7 @@
               <w:ind w:left="439" w:right="460"/>
               <w:contextualSpacing/>
               <w:rPr>
-                <w:highlight w:val="yellow"/>
+                <w:highlight w:val="green"/>
                 <w:lang w:val="fr-CA"/>
               </w:rPr>
             </w:pPr>
@@ -5301,19 +5260,10 @@
               <w:rPr>
                 <w:b/>
                 <w:sz w:val="22"/>
-                <w:highlight w:val="yellow"/>
-                <w:lang w:val="fr-CA"/>
-              </w:rPr>
-              <w:t>Trouver un algorithme pour modifier la position des points selon le modèle</w:t>
-            </w:r>
-            <w:r>
-              <w:rPr>
-                <w:b/>
-                <w:sz w:val="22"/>
-                <w:highlight w:val="yellow"/>
-                <w:lang w:val="fr-CA"/>
-              </w:rPr>
-              <w:t xml:space="preserve"> mémoire et l’appliquer dans les classes modèles.</w:t>
+                <w:highlight w:val="green"/>
+                <w:lang w:val="fr-CA"/>
+              </w:rPr>
+              <w:t>Trouver un algorithme pour modifier la position des points selon le modèle mémoire et l’appliquer dans les classes modèles.</w:t>
             </w:r>
           </w:p>
           <w:p>
@@ -6033,7 +5983,7 @@
               <w:rPr>
                 <w:b/>
                 <w:sz w:val="22"/>
-                <w:highlight w:val="yellow"/>
+                <w:highlight w:val="green"/>
                 <w:lang w:val="fr-CA"/>
               </w:rPr>
             </w:pPr>
@@ -6041,7 +5991,7 @@
               <w:rPr>
                 <w:b/>
                 <w:sz w:val="22"/>
-                <w:highlight w:val="yellow"/>
+                <w:highlight w:val="green"/>
                 <w:lang w:val="fr-CA"/>
               </w:rPr>
               <w:t>1</w:t>
@@ -6050,19 +6000,10 @@
               <w:rPr>
                 <w:b/>
                 <w:sz w:val="22"/>
-                <w:highlight w:val="yellow"/>
-                <w:lang w:val="fr-CA"/>
-              </w:rPr>
-              <w:t xml:space="preserve">. </w:t>
-            </w:r>
-            <w:r>
-              <w:rPr>
-                <w:b/>
-                <w:sz w:val="22"/>
-                <w:highlight w:val="yellow"/>
-                <w:lang w:val="fr-CA"/>
-              </w:rPr>
-              <w:t>Avoir un groupe pour l’arche du nez</w:t>
+                <w:highlight w:val="green"/>
+                <w:lang w:val="fr-CA"/>
+              </w:rPr>
+              <w:t>. Avoir un groupe pour l’arche du nez</w:t>
             </w:r>
           </w:p>
           <w:p>
@@ -6383,7 +6324,7 @@
               <w:rPr>
                 <w:b/>
                 <w:sz w:val="22"/>
-                <w:highlight w:val="yellow"/>
+                <w:highlight w:val="green"/>
                 <w:lang w:val="fr-CA"/>
               </w:rPr>
             </w:pPr>
@@ -6391,7 +6332,7 @@
               <w:rPr>
                 <w:b/>
                 <w:sz w:val="22"/>
-                <w:highlight w:val="yellow"/>
+                <w:highlight w:val="green"/>
                 <w:lang w:val="fr-CA"/>
               </w:rPr>
               <w:t>2</w:t>
@@ -6400,19 +6341,10 @@
               <w:rPr>
                 <w:b/>
                 <w:sz w:val="22"/>
-                <w:highlight w:val="yellow"/>
-                <w:lang w:val="fr-CA"/>
-              </w:rPr>
-              <w:t xml:space="preserve">. </w:t>
-            </w:r>
-            <w:r>
-              <w:rPr>
-                <w:b/>
-                <w:sz w:val="22"/>
-                <w:highlight w:val="yellow"/>
-                <w:lang w:val="fr-CA"/>
-              </w:rPr>
-              <w:t>Avoir un groupe pour la pointe du nez</w:t>
+                <w:highlight w:val="green"/>
+                <w:lang w:val="fr-CA"/>
+              </w:rPr>
+              <w:t>. Avoir un groupe pour la pointe du nez</w:t>
             </w:r>
           </w:p>
           <w:p>
@@ -7765,15 +7697,7 @@
               <w:rPr>
                 <w:lang w:val="fr-CA"/>
               </w:rPr>
-              <w:t xml:space="preserve">Les </w:t>
-            </w:r>
-            <w:bookmarkStart w:id="0" w:name="_GoBack"/>
-            <w:bookmarkEnd w:id="0"/>
-            <w:r>
-              <w:rPr>
-                <w:lang w:val="fr-CA"/>
-              </w:rPr>
-              <w:t>narines sont groupées individuellement</w:t>
+              <w:t>Les narines sont groupées individuellement</w:t>
             </w:r>
           </w:p>
           <w:p>
@@ -8198,19 +8122,7 @@
               <w:rPr>
                 <w:lang w:val="fr-CA"/>
               </w:rPr>
-              <w:t>l’avancement</w:t>
-            </w:r>
-            <w:r>
-              <w:rPr>
-                <w:lang w:val="fr-CA"/>
-              </w:rPr>
-              <w:t xml:space="preserve"> </w:t>
-            </w:r>
-            <w:r>
-              <w:rPr>
-                <w:lang w:val="fr-CA"/>
-              </w:rPr>
-              <w:t>du front</w:t>
+              <w:t>l’avancement du front</w:t>
             </w:r>
             <w:r>
               <w:rPr>
@@ -9120,7 +9032,7 @@
               <w:ind w:right="460"/>
               <w:contextualSpacing/>
               <w:rPr>
-                <w:highlight w:val="yellow"/>
+                <w:highlight w:val="green"/>
                 <w:lang w:val="fr-CA"/>
               </w:rPr>
             </w:pPr>
@@ -9128,7 +9040,7 @@
               <w:rPr>
                 <w:b/>
                 <w:sz w:val="22"/>
-                <w:highlight w:val="yellow"/>
+                <w:highlight w:val="green"/>
                 <w:lang w:val="fr-CA"/>
               </w:rPr>
               <w:t xml:space="preserve">Ajouter un </w:t>
@@ -9138,7 +9050,7 @@
               <w:rPr>
                 <w:b/>
                 <w:sz w:val="22"/>
-                <w:highlight w:val="yellow"/>
+                <w:highlight w:val="green"/>
                 <w:lang w:val="fr-CA"/>
               </w:rPr>
               <w:t>slider</w:t>
@@ -9148,7 +9060,7 @@
               <w:rPr>
                 <w:b/>
                 <w:sz w:val="22"/>
-                <w:highlight w:val="yellow"/>
+                <w:highlight w:val="green"/>
                 <w:lang w:val="fr-CA"/>
               </w:rPr>
               <w:t xml:space="preserve"> permettant de </w:t>
@@ -9157,7 +9069,7 @@
               <w:rPr>
                 <w:b/>
                 <w:sz w:val="22"/>
-                <w:highlight w:val="yellow"/>
+                <w:highlight w:val="green"/>
                 <w:lang w:val="fr-CA"/>
               </w:rPr>
               <w:t>grossir les joues</w:t>
@@ -9903,13 +9815,7 @@
               <w:rPr>
                 <w:lang w:val="fr-CA"/>
               </w:rPr>
-              <w:t xml:space="preserve">t </w:t>
-            </w:r>
-            <w:r>
-              <w:rPr>
-                <w:lang w:val="fr-CA"/>
-              </w:rPr>
-              <w:t>afin d’avoir un portrait réaliste.</w:t>
+              <w:t>t afin d’avoir un portrait réaliste.</w:t>
             </w:r>
           </w:p>
         </w:tc>
@@ -9964,7 +9870,7 @@
               <w:ind w:right="460"/>
               <w:contextualSpacing/>
               <w:rPr>
-                <w:highlight w:val="yellow"/>
+                <w:highlight w:val="green"/>
                 <w:lang w:val="fr-CA"/>
               </w:rPr>
             </w:pPr>
@@ -9972,7 +9878,7 @@
               <w:rPr>
                 <w:b/>
                 <w:sz w:val="22"/>
-                <w:highlight w:val="yellow"/>
+                <w:highlight w:val="green"/>
                 <w:lang w:val="fr-CA"/>
               </w:rPr>
               <w:t xml:space="preserve">Ajouter un </w:t>
@@ -9982,7 +9888,7 @@
               <w:rPr>
                 <w:b/>
                 <w:sz w:val="22"/>
-                <w:highlight w:val="yellow"/>
+                <w:highlight w:val="green"/>
                 <w:lang w:val="fr-CA"/>
               </w:rPr>
               <w:t>slider</w:t>
@@ -9992,7 +9898,7 @@
               <w:rPr>
                 <w:b/>
                 <w:sz w:val="22"/>
-                <w:highlight w:val="yellow"/>
+                <w:highlight w:val="green"/>
                 <w:lang w:val="fr-CA"/>
               </w:rPr>
               <w:t xml:space="preserve"> permettant </w:t>
@@ -10001,7 +9907,7 @@
               <w:rPr>
                 <w:b/>
                 <w:sz w:val="22"/>
-                <w:highlight w:val="yellow"/>
+                <w:highlight w:val="green"/>
                 <w:lang w:val="fr-CA"/>
               </w:rPr>
               <w:t>d’allonger la face</w:t>
@@ -10861,7 +10767,7 @@
               <w:ind w:right="460"/>
               <w:contextualSpacing/>
               <w:rPr>
-                <w:highlight w:val="yellow"/>
+                <w:highlight w:val="green"/>
                 <w:lang w:val="fr-CA"/>
               </w:rPr>
             </w:pPr>
@@ -10869,7 +10775,7 @@
               <w:rPr>
                 <w:b/>
                 <w:sz w:val="22"/>
-                <w:highlight w:val="yellow"/>
+                <w:highlight w:val="green"/>
                 <w:lang w:val="fr-CA"/>
               </w:rPr>
               <w:t xml:space="preserve">Ajouter un </w:t>
@@ -10879,7 +10785,7 @@
               <w:rPr>
                 <w:b/>
                 <w:sz w:val="22"/>
-                <w:highlight w:val="yellow"/>
+                <w:highlight w:val="green"/>
                 <w:lang w:val="fr-CA"/>
               </w:rPr>
               <w:t>slider</w:t>
@@ -10889,7 +10795,7 @@
               <w:rPr>
                 <w:b/>
                 <w:sz w:val="22"/>
-                <w:highlight w:val="yellow"/>
+                <w:highlight w:val="green"/>
                 <w:lang w:val="fr-CA"/>
               </w:rPr>
               <w:t xml:space="preserve"> permettant </w:t>
@@ -10898,7 +10804,7 @@
               <w:rPr>
                 <w:b/>
                 <w:sz w:val="22"/>
-                <w:highlight w:val="yellow"/>
+                <w:highlight w:val="green"/>
                 <w:lang w:val="fr-CA"/>
               </w:rPr>
               <w:t>d’avancer les sourcils</w:t>
@@ -11682,19 +11588,7 @@
               <w:rPr>
                 <w:lang w:val="fr-CA"/>
               </w:rPr>
-              <w:t xml:space="preserve"> </w:t>
-            </w:r>
-            <w:r>
-              <w:rPr>
-                <w:lang w:val="fr-CA"/>
-              </w:rPr>
-              <w:t>du menton</w:t>
-            </w:r>
-            <w:r>
-              <w:rPr>
-                <w:lang w:val="fr-CA"/>
-              </w:rPr>
-              <w:t xml:space="preserve"> afin d’avoir un portrait réaliste.</w:t>
+              <w:t xml:space="preserve"> du menton afin d’avoir un portrait réaliste.</w:t>
             </w:r>
           </w:p>
         </w:tc>
@@ -11749,7 +11643,7 @@
               <w:ind w:right="460"/>
               <w:contextualSpacing/>
               <w:rPr>
-                <w:highlight w:val="yellow"/>
+                <w:highlight w:val="green"/>
                 <w:lang w:val="fr-CA"/>
               </w:rPr>
             </w:pPr>
@@ -11757,7 +11651,7 @@
               <w:rPr>
                 <w:b/>
                 <w:sz w:val="22"/>
-                <w:highlight w:val="yellow"/>
+                <w:highlight w:val="green"/>
                 <w:lang w:val="fr-CA"/>
               </w:rPr>
               <w:t xml:space="preserve">Ajouter un </w:t>
@@ -11767,7 +11661,7 @@
               <w:rPr>
                 <w:b/>
                 <w:sz w:val="22"/>
-                <w:highlight w:val="yellow"/>
+                <w:highlight w:val="green"/>
                 <w:lang w:val="fr-CA"/>
               </w:rPr>
               <w:t>slider</w:t>
@@ -11777,25 +11671,16 @@
               <w:rPr>
                 <w:b/>
                 <w:sz w:val="22"/>
-                <w:highlight w:val="yellow"/>
-                <w:lang w:val="fr-CA"/>
-              </w:rPr>
-              <w:t xml:space="preserve"> permettant </w:t>
+                <w:highlight w:val="green"/>
+                <w:lang w:val="fr-CA"/>
+              </w:rPr>
+              <w:t xml:space="preserve"> permettant d’avancer </w:t>
             </w:r>
             <w:r>
               <w:rPr>
                 <w:b/>
                 <w:sz w:val="22"/>
-                <w:highlight w:val="yellow"/>
-                <w:lang w:val="fr-CA"/>
-              </w:rPr>
-              <w:t xml:space="preserve">d’avancer </w:t>
-            </w:r>
-            <w:r>
-              <w:rPr>
-                <w:b/>
-                <w:sz w:val="22"/>
-                <w:highlight w:val="yellow"/>
+                <w:highlight w:val="green"/>
                 <w:lang w:val="fr-CA"/>
               </w:rPr>
               <w:t>le menton</w:t>
@@ -16795,4 +16680,16 @@
   <a:objectDefaults/>
   <a:extraClrSchemeLst/>
 </a:theme>
+</file>
+
+<file path=customXml/item1.xml><?xml version="1.0" encoding="utf-8"?>
+<b:Sources xmlns:b="http://schemas.openxmlformats.org/officeDocument/2006/bibliography" xmlns="http://schemas.openxmlformats.org/officeDocument/2006/bibliography" SelectedStyle="\APASixthEditionOfficeOnline.xsl" StyleName="APA" Version="6"/>
+</file>
+
+<file path=customXml/itemProps1.xml><?xml version="1.0" encoding="utf-8"?>
+<ds:datastoreItem xmlns:ds="http://schemas.openxmlformats.org/officeDocument/2006/customXml" ds:itemID="{3694C55B-1D8B-4BC5-B9A3-8AE5060EB0E0}">
+  <ds:schemaRefs>
+    <ds:schemaRef ds:uri="http://schemas.openxmlformats.org/officeDocument/2006/bibliography"/>
+  </ds:schemaRefs>
+</ds:datastoreItem>
 </file>
</xml_diff>

<commit_message>
+Slider pour avancer le front
</commit_message>
<xml_diff>
--- a/docSprint/Genomic Physionomy Viewer - Backlog de sprint - 005 (debut).docx
+++ b/docSprint/Genomic Physionomy Viewer - Backlog de sprint - 005 (debut).docx
@@ -1,6 +1,6 @@
 
 <file path=word/document.xml><?xml version="1.0" encoding="utf-8"?>
-<w:document xmlns:wpc="http://schemas.microsoft.com/office/word/2010/wordprocessingCanvas" xmlns:cx="http://schemas.microsoft.com/office/drawing/2014/chartex" xmlns:cx1="http://schemas.microsoft.com/office/drawing/2015/9/8/chartex" xmlns:mc="http://schemas.openxmlformats.org/markup-compatibility/2006" xmlns:o="urn:schemas-microsoft-com:office:office" xmlns:r="http://schemas.openxmlformats.org/officeDocument/2006/relationships" xmlns:m="http://schemas.openxmlformats.org/officeDocument/2006/math" xmlns:v="urn:schemas-microsoft-com:vml" xmlns:wp14="http://schemas.microsoft.com/office/word/2010/wordprocessingDrawing" xmlns:wp="http://schemas.openxmlformats.org/drawingml/2006/wordprocessingDrawing" xmlns:w10="urn:schemas-microsoft-com:office:word" xmlns:w="http://schemas.openxmlformats.org/wordprocessingml/2006/main" xmlns:w14="http://schemas.microsoft.com/office/word/2010/wordml" xmlns:w15="http://schemas.microsoft.com/office/word/2012/wordml" xmlns:w16se="http://schemas.microsoft.com/office/word/2015/wordml/symex" xmlns:wpg="http://schemas.microsoft.com/office/word/2010/wordprocessingGroup" xmlns:wpi="http://schemas.microsoft.com/office/word/2010/wordprocessingInk" xmlns:wne="http://schemas.microsoft.com/office/word/2006/wordml" xmlns:wps="http://schemas.microsoft.com/office/word/2010/wordprocessingShape" mc:Ignorable="w14 w15 w16se wp14">
+<w:document xmlns:wpc="http://schemas.microsoft.com/office/word/2010/wordprocessingCanvas" xmlns:mc="http://schemas.openxmlformats.org/markup-compatibility/2006" xmlns:o="urn:schemas-microsoft-com:office:office" xmlns:r="http://schemas.openxmlformats.org/officeDocument/2006/relationships" xmlns:m="http://schemas.openxmlformats.org/officeDocument/2006/math" xmlns:v="urn:schemas-microsoft-com:vml" xmlns:wp14="http://schemas.microsoft.com/office/word/2010/wordprocessingDrawing" xmlns:wp="http://schemas.openxmlformats.org/drawingml/2006/wordprocessingDrawing" xmlns:w10="urn:schemas-microsoft-com:office:word" xmlns:w="http://schemas.openxmlformats.org/wordprocessingml/2006/main" xmlns:w14="http://schemas.microsoft.com/office/word/2010/wordml" xmlns:w15="http://schemas.microsoft.com/office/word/2012/wordml" xmlns:wpg="http://schemas.microsoft.com/office/word/2010/wordprocessingGroup" xmlns:wpi="http://schemas.microsoft.com/office/word/2010/wordprocessingInk" xmlns:wne="http://schemas.microsoft.com/office/word/2006/wordml" xmlns:wps="http://schemas.microsoft.com/office/word/2010/wordprocessingShape" mc:Ignorable="w14 w15 wp14">
   <w:body>
     <w:p>
       <w:pPr>
@@ -10,7 +10,7 @@
           <w:b/>
           <w:sz w:val="28"/>
           <w:szCs w:val="28"/>
-          <w:lang w:val="fr-CA"/>
+          <w:lang w:val="en-CA"/>
         </w:rPr>
       </w:pPr>
       <w:r>
@@ -19,31 +19,9 @@
           <w:b/>
           <w:sz w:val="28"/>
           <w:szCs w:val="28"/>
-          <w:lang w:val="fr-CA"/>
+          <w:lang w:val="en-CA"/>
         </w:rPr>
-        <w:t>« </w:t>
-      </w:r>
-      <w:proofErr w:type="spellStart"/>
-      <w:r>
-        <w:rPr>
-          <w:rFonts w:ascii="Arial" w:hAnsi="Arial" w:cs="Arial"/>
-          <w:b/>
-          <w:sz w:val="28"/>
-          <w:szCs w:val="28"/>
-          <w:lang w:val="fr-CA"/>
-        </w:rPr>
-        <w:t>Backlog</w:t>
-      </w:r>
-      <w:proofErr w:type="spellEnd"/>
-      <w:r>
-        <w:rPr>
-          <w:rFonts w:ascii="Arial" w:hAnsi="Arial" w:cs="Arial"/>
-          <w:b/>
-          <w:sz w:val="28"/>
-          <w:szCs w:val="28"/>
-          <w:lang w:val="fr-CA"/>
-        </w:rPr>
-        <w:t xml:space="preserve"> » de </w:t>
+        <w:t xml:space="preserve">« Backlog » de </w:t>
       </w:r>
       <w:r>
         <w:rPr>
@@ -51,7 +29,7 @@
           <w:b/>
           <w:sz w:val="28"/>
           <w:szCs w:val="28"/>
-          <w:lang w:val="fr-CA"/>
+          <w:lang w:val="en-CA"/>
         </w:rPr>
         <w:t>sp</w:t>
       </w:r>
@@ -61,7 +39,7 @@
           <w:b/>
           <w:sz w:val="28"/>
           <w:szCs w:val="28"/>
-          <w:lang w:val="fr-CA"/>
+          <w:lang w:val="en-CA"/>
         </w:rPr>
         <w:t>r</w:t>
       </w:r>
@@ -71,7 +49,7 @@
           <w:b/>
           <w:sz w:val="28"/>
           <w:szCs w:val="28"/>
-          <w:lang w:val="fr-CA"/>
+          <w:lang w:val="en-CA"/>
         </w:rPr>
         <w:t xml:space="preserve">int </w:t>
       </w:r>
@@ -81,7 +59,7 @@
           <w:b/>
           <w:sz w:val="28"/>
           <w:szCs w:val="28"/>
-          <w:lang w:val="fr-CA"/>
+          <w:lang w:val="en-CA"/>
         </w:rPr>
         <w:t>#00</w:t>
       </w:r>
@@ -91,7 +69,7 @@
           <w:b/>
           <w:sz w:val="28"/>
           <w:szCs w:val="28"/>
-          <w:lang w:val="fr-CA"/>
+          <w:lang w:val="en-CA"/>
         </w:rPr>
         <w:t>5</w:t>
       </w:r>
@@ -103,7 +81,7 @@
           <w:rFonts w:ascii="Arial" w:hAnsi="Arial" w:cs="Arial"/>
           <w:sz w:val="24"/>
           <w:szCs w:val="24"/>
-          <w:lang w:val="fr-CA"/>
+          <w:lang w:val="en-CA"/>
         </w:rPr>
       </w:pPr>
     </w:p>
@@ -114,7 +92,7 @@
           <w:rFonts w:ascii="Arial" w:hAnsi="Arial" w:cs="Arial"/>
           <w:sz w:val="24"/>
           <w:szCs w:val="24"/>
-          <w:lang w:val="fr-CA"/>
+          <w:lang w:val="en-CA"/>
         </w:rPr>
       </w:pPr>
       <w:r>
@@ -122,7 +100,7 @@
           <w:rFonts w:ascii="Arial" w:hAnsi="Arial" w:cs="Arial"/>
           <w:sz w:val="24"/>
           <w:szCs w:val="24"/>
-          <w:lang w:val="fr-CA"/>
+          <w:lang w:val="en-CA"/>
         </w:rPr>
         <w:t>P</w:t>
       </w:r>
@@ -131,49 +109,18 @@
           <w:rFonts w:ascii="Arial" w:hAnsi="Arial" w:cs="Arial"/>
           <w:sz w:val="24"/>
           <w:szCs w:val="24"/>
-          <w:lang w:val="fr-CA"/>
+          <w:lang w:val="en-CA"/>
         </w:rPr>
         <w:t xml:space="preserve">roduit : </w:t>
       </w:r>
-      <w:proofErr w:type="spellStart"/>
       <w:r>
         <w:rPr>
           <w:rFonts w:ascii="Arial" w:hAnsi="Arial" w:cs="Arial"/>
           <w:sz w:val="24"/>
           <w:szCs w:val="24"/>
-          <w:lang w:val="fr-CA"/>
+          <w:lang w:val="en-CA"/>
         </w:rPr>
-        <w:t>Genomic</w:t>
-      </w:r>
-      <w:proofErr w:type="spellEnd"/>
-      <w:r>
-        <w:rPr>
-          <w:rFonts w:ascii="Arial" w:hAnsi="Arial" w:cs="Arial"/>
-          <w:sz w:val="24"/>
-          <w:szCs w:val="24"/>
-          <w:lang w:val="fr-CA"/>
-        </w:rPr>
-        <w:t xml:space="preserve"> </w:t>
-      </w:r>
-      <w:proofErr w:type="spellStart"/>
-      <w:r>
-        <w:rPr>
-          <w:rFonts w:ascii="Arial" w:hAnsi="Arial" w:cs="Arial"/>
-          <w:sz w:val="24"/>
-          <w:szCs w:val="24"/>
-          <w:lang w:val="fr-CA"/>
-        </w:rPr>
-        <w:t>Physionomy</w:t>
-      </w:r>
-      <w:proofErr w:type="spellEnd"/>
-      <w:r>
-        <w:rPr>
-          <w:rFonts w:ascii="Arial" w:hAnsi="Arial" w:cs="Arial"/>
-          <w:sz w:val="24"/>
-          <w:szCs w:val="24"/>
-          <w:lang w:val="fr-CA"/>
-        </w:rPr>
-        <w:t xml:space="preserve"> Viewer</w:t>
+        <w:t>Genomic Physionomy Viewer</w:t>
       </w:r>
     </w:p>
     <w:p>
@@ -1115,21 +1062,7 @@
               <w:rPr>
                 <w:lang w:val="fr-CA"/>
               </w:rPr>
-              <w:t xml:space="preserve">L’objet tourne en étant </w:t>
-            </w:r>
-            <w:proofErr w:type="gramStart"/>
-            <w:r>
-              <w:rPr>
-                <w:lang w:val="fr-CA"/>
-              </w:rPr>
-              <w:t>centré</w:t>
-            </w:r>
-            <w:proofErr w:type="gramEnd"/>
-            <w:r>
-              <w:rPr>
-                <w:lang w:val="fr-CA"/>
-              </w:rPr>
-              <w:t xml:space="preserve"> au milieu</w:t>
+              <w:t>L’objet tourne en étant centré au milieu</w:t>
             </w:r>
           </w:p>
           <w:p>
@@ -1175,7 +1108,7 @@
               <w:rPr>
                 <w:b/>
                 <w:sz w:val="22"/>
-                <w:highlight w:val="yellow"/>
+                <w:highlight w:val="green"/>
                 <w:lang w:val="fr-CA"/>
               </w:rPr>
               <w:t>2. Rajouter des polygones dans l’</w:t>
@@ -1185,7 +1118,7 @@
               <w:rPr>
                 <w:b/>
                 <w:sz w:val="22"/>
-                <w:highlight w:val="yellow"/>
+                <w:highlight w:val="green"/>
                 <w:lang w:val="fr-CA"/>
               </w:rPr>
               <w:t>obj</w:t>
@@ -1195,7 +1128,7 @@
               <w:rPr>
                 <w:b/>
                 <w:sz w:val="22"/>
-                <w:highlight w:val="yellow"/>
+                <w:highlight w:val="green"/>
                 <w:lang w:val="fr-CA"/>
               </w:rPr>
               <w:t xml:space="preserve"> (</w:t>
@@ -1205,7 +1138,7 @@
               <w:rPr>
                 <w:b/>
                 <w:sz w:val="22"/>
-                <w:highlight w:val="yellow"/>
+                <w:highlight w:val="green"/>
                 <w:lang w:val="fr-CA"/>
               </w:rPr>
               <w:t>smooth</w:t>
@@ -1215,19 +1148,10 @@
               <w:rPr>
                 <w:b/>
                 <w:sz w:val="22"/>
-                <w:highlight w:val="yellow"/>
-                <w:lang w:val="fr-CA"/>
-              </w:rPr>
-              <w:t>, détails)</w:t>
-            </w:r>
-            <w:r>
-              <w:rPr>
-                <w:b/>
-                <w:sz w:val="22"/>
-                <w:highlight w:val="yellow"/>
-                <w:lang w:val="fr-CA"/>
-              </w:rPr>
-              <w:t xml:space="preserve"> </w:t>
+                <w:highlight w:val="green"/>
+                <w:lang w:val="fr-CA"/>
+              </w:rPr>
+              <w:t xml:space="preserve">, détails) </w:t>
             </w:r>
           </w:p>
           <w:p>
@@ -1421,6 +1345,7 @@
               <w:rPr>
                 <w:lang w:val="fr-CA"/>
               </w:rPr>
+              <w:lastRenderedPageBreak/>
               <w:t>2.3.2 Lisser les formes du visage (</w:t>
             </w:r>
             <w:proofErr w:type="spellStart"/>
@@ -1937,6 +1862,7 @@
               <w:rPr>
                 <w:lang w:val="fr-CA"/>
               </w:rPr>
+              <w:lastRenderedPageBreak/>
               <w:t>Tests d’acceptation :</w:t>
             </w:r>
           </w:p>
@@ -2701,7 +2627,7 @@
               <w:ind w:right="460"/>
               <w:contextualSpacing/>
               <w:rPr>
-                <w:highlight w:val="yellow"/>
+                <w:highlight w:val="green"/>
                 <w:lang w:val="fr-CA"/>
               </w:rPr>
             </w:pPr>
@@ -2709,7 +2635,7 @@
               <w:rPr>
                 <w:b/>
                 <w:sz w:val="22"/>
-                <w:highlight w:val="yellow"/>
+                <w:highlight w:val="green"/>
                 <w:lang w:val="fr-CA"/>
               </w:rPr>
               <w:t xml:space="preserve">Ajouter un </w:t>
@@ -2719,7 +2645,7 @@
               <w:rPr>
                 <w:b/>
                 <w:sz w:val="22"/>
-                <w:highlight w:val="yellow"/>
+                <w:highlight w:val="green"/>
                 <w:lang w:val="fr-CA"/>
               </w:rPr>
               <w:t>slider</w:t>
@@ -2729,7 +2655,7 @@
               <w:rPr>
                 <w:b/>
                 <w:sz w:val="22"/>
-                <w:highlight w:val="yellow"/>
+                <w:highlight w:val="green"/>
                 <w:lang w:val="fr-CA"/>
               </w:rPr>
               <w:t xml:space="preserve"> permettant de modifier l’orientation des oreilles</w:t>
@@ -2784,6 +2710,7 @@
               <w:rPr>
                 <w:lang w:val="fr-CA"/>
               </w:rPr>
+              <w:lastRenderedPageBreak/>
               <w:t xml:space="preserve">2.1.2. (15min) </w:t>
             </w:r>
           </w:p>
@@ -2984,32 +2911,16 @@
               <w:spacing w:line="256" w:lineRule="auto"/>
               <w:ind w:right="460"/>
               <w:rPr>
-                <w:highlight w:val="yellow"/>
+                <w:highlight w:val="green"/>
               </w:rPr>
             </w:pPr>
             <w:r>
               <w:rPr>
                 <w:b/>
                 <w:sz w:val="22"/>
-                <w:highlight w:val="yellow"/>
-              </w:rPr>
-              <w:t xml:space="preserve">Créer/penser un algorithme sur papier pour modifier la position des points des </w:t>
-            </w:r>
-            <w:r>
-              <w:rPr>
-                <w:b/>
-                <w:sz w:val="22"/>
-                <w:highlight w:val="yellow"/>
-              </w:rPr>
-              <w:t>oreilles</w:t>
-            </w:r>
-            <w:r>
-              <w:rPr>
-                <w:b/>
-                <w:sz w:val="22"/>
-                <w:highlight w:val="yellow"/>
-              </w:rPr>
-              <w:t xml:space="preserve"> selon le modèle mémoire</w:t>
+                <w:highlight w:val="green"/>
+              </w:rPr>
+              <w:t>Créer/penser un algorithme sur papier pour modifier la position des points des oreilles selon le modèle mémoire</w:t>
             </w:r>
           </w:p>
           <w:p>
@@ -3283,7 +3194,7 @@
               <w:rPr>
                 <w:b/>
                 <w:sz w:val="24"/>
-                <w:highlight w:val="yellow"/>
+                <w:highlight w:val="green"/>
                 <w:lang w:val="fr-CA"/>
               </w:rPr>
             </w:pPr>
@@ -3291,28 +3202,10 @@
               <w:rPr>
                 <w:b/>
                 <w:sz w:val="24"/>
-                <w:highlight w:val="yellow"/>
-                <w:lang w:val="fr-CA"/>
-              </w:rPr>
-              <w:t>Développer les classes métiers</w:t>
-            </w:r>
-            <w:r>
-              <w:rPr>
-                <w:b/>
-                <w:sz w:val="24"/>
-                <w:highlight w:val="yellow"/>
-                <w:lang w:val="fr-CA"/>
-              </w:rPr>
-              <w:t xml:space="preserve"> reliées à la face</w:t>
-            </w:r>
-            <w:r>
-              <w:rPr>
-                <w:b/>
-                <w:sz w:val="24"/>
-                <w:highlight w:val="yellow"/>
-                <w:lang w:val="fr-CA"/>
-              </w:rPr>
-              <w:t xml:space="preserve"> pour permettre de traiter les points</w:t>
+                <w:highlight w:val="green"/>
+                <w:lang w:val="fr-CA"/>
+              </w:rPr>
+              <w:t>Développer les classes métiers reliées à la face pour permettre de traiter les points</w:t>
             </w:r>
           </w:p>
           <w:p>
@@ -3561,6 +3454,7 @@
               <w:rPr>
                 <w:lang w:val="fr-CA"/>
               </w:rPr>
+              <w:lastRenderedPageBreak/>
               <w:t>Tests d’acceptation :</w:t>
             </w:r>
           </w:p>
@@ -3854,6 +3748,7 @@
                 <w:b/>
                 <w:lang w:val="fr-CA"/>
               </w:rPr>
+              <w:lastRenderedPageBreak/>
               <w:t>32</w:t>
             </w:r>
           </w:p>
@@ -4355,7 +4250,7 @@
               <w:ind w:right="460"/>
               <w:contextualSpacing/>
               <w:rPr>
-                <w:highlight w:val="yellow"/>
+                <w:highlight w:val="green"/>
                 <w:lang w:val="fr-CA"/>
               </w:rPr>
             </w:pPr>
@@ -4363,7 +4258,7 @@
               <w:rPr>
                 <w:b/>
                 <w:sz w:val="22"/>
-                <w:highlight w:val="yellow"/>
+                <w:highlight w:val="green"/>
                 <w:lang w:val="fr-CA"/>
               </w:rPr>
               <w:t xml:space="preserve">Ajouter un </w:t>
@@ -4373,7 +4268,7 @@
               <w:rPr>
                 <w:b/>
                 <w:sz w:val="22"/>
-                <w:highlight w:val="yellow"/>
+                <w:highlight w:val="green"/>
                 <w:lang w:val="fr-CA"/>
               </w:rPr>
               <w:t>slider</w:t>
@@ -4383,7 +4278,7 @@
               <w:rPr>
                 <w:b/>
                 <w:sz w:val="22"/>
-                <w:highlight w:val="yellow"/>
+                <w:highlight w:val="green"/>
                 <w:lang w:val="fr-CA"/>
               </w:rPr>
               <w:t xml:space="preserve"> permettant de déformer l’arche du nez</w:t>
@@ -4657,7 +4552,7 @@
               <w:ind w:right="460"/>
               <w:contextualSpacing/>
               <w:rPr>
-                <w:highlight w:val="yellow"/>
+                <w:highlight w:val="green"/>
                 <w:lang w:val="fr-CA"/>
               </w:rPr>
             </w:pPr>
@@ -4665,7 +4560,7 @@
               <w:rPr>
                 <w:b/>
                 <w:sz w:val="22"/>
-                <w:highlight w:val="yellow"/>
+                <w:highlight w:val="green"/>
                 <w:lang w:val="fr-CA"/>
               </w:rPr>
               <w:t xml:space="preserve">Ajouter un </w:t>
@@ -4675,7 +4570,7 @@
               <w:rPr>
                 <w:b/>
                 <w:sz w:val="22"/>
-                <w:highlight w:val="yellow"/>
+                <w:highlight w:val="green"/>
                 <w:lang w:val="fr-CA"/>
               </w:rPr>
               <w:t>slider</w:t>
@@ -4685,7 +4580,7 @@
               <w:rPr>
                 <w:b/>
                 <w:sz w:val="22"/>
-                <w:highlight w:val="yellow"/>
+                <w:highlight w:val="green"/>
                 <w:lang w:val="fr-CA"/>
               </w:rPr>
               <w:t xml:space="preserve"> permettant d’allonger la pointe du nez</w:t>
@@ -4968,7 +4863,7 @@
               <w:ind w:right="460"/>
               <w:contextualSpacing/>
               <w:rPr>
-                <w:highlight w:val="yellow"/>
+                <w:highlight w:val="green"/>
                 <w:lang w:val="fr-CA"/>
               </w:rPr>
             </w:pPr>
@@ -4976,7 +4871,7 @@
               <w:rPr>
                 <w:b/>
                 <w:sz w:val="22"/>
-                <w:highlight w:val="yellow"/>
+                <w:highlight w:val="green"/>
                 <w:lang w:val="fr-CA"/>
               </w:rPr>
               <w:t xml:space="preserve">Ajouter un </w:t>
@@ -4986,7 +4881,7 @@
               <w:rPr>
                 <w:b/>
                 <w:sz w:val="22"/>
-                <w:highlight w:val="yellow"/>
+                <w:highlight w:val="green"/>
                 <w:lang w:val="fr-CA"/>
               </w:rPr>
               <w:t>slider</w:t>
@@ -4996,7 +4891,7 @@
               <w:rPr>
                 <w:b/>
                 <w:sz w:val="22"/>
-                <w:highlight w:val="yellow"/>
+                <w:highlight w:val="green"/>
                 <w:lang w:val="fr-CA"/>
               </w:rPr>
               <w:t xml:space="preserve"> permettant d’écarter les narines</w:t>
@@ -5066,6 +4961,7 @@
               <w:rPr>
                 <w:lang w:val="fr-CA"/>
               </w:rPr>
+              <w:lastRenderedPageBreak/>
               <w:t xml:space="preserve">4.2. Préconditions : </w:t>
             </w:r>
           </w:p>
@@ -5278,7 +5174,7 @@
               <w:ind w:left="439" w:right="460"/>
               <w:contextualSpacing/>
               <w:rPr>
-                <w:highlight w:val="yellow"/>
+                <w:highlight w:val="green"/>
                 <w:lang w:val="fr-CA"/>
               </w:rPr>
             </w:pPr>
@@ -5286,19 +5182,10 @@
               <w:rPr>
                 <w:b/>
                 <w:sz w:val="22"/>
-                <w:highlight w:val="yellow"/>
-                <w:lang w:val="fr-CA"/>
-              </w:rPr>
-              <w:t>Trouver un algorithme pour modifier la position des points selon le modèle</w:t>
-            </w:r>
-            <w:r>
-              <w:rPr>
-                <w:b/>
-                <w:sz w:val="22"/>
-                <w:highlight w:val="yellow"/>
-                <w:lang w:val="fr-CA"/>
-              </w:rPr>
-              <w:t xml:space="preserve"> mémoire et l’appliquer dans les classes modèles.</w:t>
+                <w:highlight w:val="green"/>
+                <w:lang w:val="fr-CA"/>
+              </w:rPr>
+              <w:t>Trouver un algorithme pour modifier la position des points selon le modèle mémoire et l’appliquer dans les classes modèles.</w:t>
             </w:r>
           </w:p>
           <w:p>
@@ -5570,6 +5457,7 @@
               <w:rPr>
                 <w:lang w:val="fr-CA"/>
               </w:rPr>
+              <w:lastRenderedPageBreak/>
               <w:t>Tests d’acceptation :</w:t>
             </w:r>
           </w:p>
@@ -6330,6 +6218,7 @@
               <w:rPr>
                 <w:lang w:val="fr-CA"/>
               </w:rPr>
+              <w:lastRenderedPageBreak/>
               <w:t>1</w:t>
             </w:r>
             <w:r>
@@ -6723,6 +6612,7 @@
               <w:rPr>
                 <w:lang w:val="fr-CA"/>
               </w:rPr>
+              <w:lastRenderedPageBreak/>
               <w:t>Tests d’acceptation :</w:t>
             </w:r>
           </w:p>
@@ -7608,21 +7498,7 @@
               <w:rPr>
                 <w:lang w:val="fr-CA"/>
               </w:rPr>
-              <w:t xml:space="preserve">.3.1. </w:t>
-            </w:r>
-            <w:proofErr w:type="gramStart"/>
-            <w:r>
-              <w:rPr>
-                <w:lang w:val="fr-CA"/>
-              </w:rPr>
-              <w:t>ajouter</w:t>
-            </w:r>
-            <w:proofErr w:type="gramEnd"/>
-            <w:r>
-              <w:rPr>
-                <w:lang w:val="fr-CA"/>
-              </w:rPr>
-              <w:t xml:space="preserve"> un </w:t>
+              <w:t xml:space="preserve">.3.1. ajouter un </w:t>
             </w:r>
             <w:proofErr w:type="spellStart"/>
             <w:r>
@@ -7734,6 +7610,7 @@
               <w:rPr>
                 <w:lang w:val="fr-CA"/>
               </w:rPr>
+              <w:lastRenderedPageBreak/>
               <w:t>2</w:t>
             </w:r>
             <w:r>
@@ -7811,6 +7688,7 @@
               <w:rPr>
                 <w:lang w:val="fr-CA"/>
               </w:rPr>
+              <w:lastRenderedPageBreak/>
               <w:t>Tests d’acceptation :</w:t>
             </w:r>
           </w:p>
@@ -8243,15 +8121,17 @@
               <w:ind w:right="460"/>
               <w:contextualSpacing/>
               <w:rPr>
-                <w:highlight w:val="yellow"/>
-                <w:lang w:val="fr-CA"/>
-              </w:rPr>
-            </w:pPr>
+                <w:highlight w:val="green"/>
+                <w:lang w:val="fr-CA"/>
+              </w:rPr>
+            </w:pPr>
+            <w:bookmarkStart w:id="0" w:name="_GoBack"/>
+            <w:bookmarkEnd w:id="0"/>
             <w:r>
               <w:rPr>
                 <w:b/>
                 <w:sz w:val="22"/>
-                <w:highlight w:val="yellow"/>
+                <w:highlight w:val="green"/>
                 <w:lang w:val="fr-CA"/>
               </w:rPr>
               <w:t xml:space="preserve">Ajouter un </w:t>
@@ -8261,7 +8141,7 @@
               <w:rPr>
                 <w:b/>
                 <w:sz w:val="22"/>
-                <w:highlight w:val="yellow"/>
+                <w:highlight w:val="green"/>
                 <w:lang w:val="fr-CA"/>
               </w:rPr>
               <w:t>slider</w:t>
@@ -8271,7 +8151,7 @@
               <w:rPr>
                 <w:b/>
                 <w:sz w:val="22"/>
-                <w:highlight w:val="yellow"/>
+                <w:highlight w:val="green"/>
                 <w:lang w:val="fr-CA"/>
               </w:rPr>
               <w:t xml:space="preserve"> permettant de modifier l</w:t>
@@ -8280,7 +8160,7 @@
               <w:rPr>
                 <w:b/>
                 <w:sz w:val="22"/>
-                <w:highlight w:val="yellow"/>
+                <w:highlight w:val="green"/>
                 <w:lang w:val="fr-CA"/>
               </w:rPr>
               <w:t>’avancement du front</w:t>
@@ -9080,7 +8960,7 @@
               <w:ind w:right="460"/>
               <w:contextualSpacing/>
               <w:rPr>
-                <w:highlight w:val="yellow"/>
+                <w:highlight w:val="green"/>
                 <w:lang w:val="fr-CA"/>
               </w:rPr>
             </w:pPr>
@@ -9088,7 +8968,7 @@
               <w:rPr>
                 <w:b/>
                 <w:sz w:val="22"/>
-                <w:highlight w:val="yellow"/>
+                <w:highlight w:val="green"/>
                 <w:lang w:val="fr-CA"/>
               </w:rPr>
               <w:t xml:space="preserve">Ajouter un </w:t>
@@ -9098,7 +8978,7 @@
               <w:rPr>
                 <w:b/>
                 <w:sz w:val="22"/>
-                <w:highlight w:val="yellow"/>
+                <w:highlight w:val="green"/>
                 <w:lang w:val="fr-CA"/>
               </w:rPr>
               <w:t>slider</w:t>
@@ -9108,7 +8988,7 @@
               <w:rPr>
                 <w:b/>
                 <w:sz w:val="22"/>
-                <w:highlight w:val="yellow"/>
+                <w:highlight w:val="green"/>
                 <w:lang w:val="fr-CA"/>
               </w:rPr>
               <w:t xml:space="preserve"> permettant de </w:t>
@@ -9117,7 +8997,7 @@
               <w:rPr>
                 <w:b/>
                 <w:sz w:val="22"/>
-                <w:highlight w:val="yellow"/>
+                <w:highlight w:val="green"/>
                 <w:lang w:val="fr-CA"/>
               </w:rPr>
               <w:t>grossir les joues</w:t>
@@ -9396,6 +9276,7 @@
               <w:rPr>
                 <w:lang w:val="fr-CA"/>
               </w:rPr>
+              <w:lastRenderedPageBreak/>
               <w:t>1.6.1. Aucun changement d’état.</w:t>
             </w:r>
           </w:p>
@@ -9427,6 +9308,7 @@
               <w:rPr>
                 <w:lang w:val="fr-CA"/>
               </w:rPr>
+              <w:lastRenderedPageBreak/>
               <w:t>Tests d’acceptation :</w:t>
             </w:r>
           </w:p>
@@ -11158,6 +11040,7 @@
               <w:rPr>
                 <w:lang w:val="fr-CA"/>
               </w:rPr>
+              <w:lastRenderedPageBreak/>
               <w:t>1.6.1. Aucun changement d’état.</w:t>
             </w:r>
           </w:p>
@@ -11189,6 +11072,7 @@
               <w:rPr>
                 <w:lang w:val="fr-CA"/>
               </w:rPr>
+              <w:lastRenderedPageBreak/>
               <w:t>Tests d’acceptation :</w:t>
             </w:r>
           </w:p>
@@ -12893,6 +12777,7 @@
               <w:rPr>
                 <w:lang w:val="fr-CA"/>
               </w:rPr>
+              <w:lastRenderedPageBreak/>
               <w:t>1.6.1. Aucun changement d’état.</w:t>
             </w:r>
           </w:p>
@@ -13195,6 +13080,7 @@
               <w:rPr>
                 <w:lang w:val="fr-CA"/>
               </w:rPr>
+              <w:lastRenderedPageBreak/>
               <w:t>Tests d’acceptation :</w:t>
             </w:r>
           </w:p>
@@ -13476,7 +13362,7 @@
 </file>
 
 <file path=word/numbering.xml><?xml version="1.0" encoding="utf-8"?>
-<w:numbering xmlns:wpc="http://schemas.microsoft.com/office/word/2010/wordprocessingCanvas" xmlns:cx="http://schemas.microsoft.com/office/drawing/2014/chartex" xmlns:cx1="http://schemas.microsoft.com/office/drawing/2015/9/8/chartex" xmlns:mc="http://schemas.openxmlformats.org/markup-compatibility/2006" xmlns:o="urn:schemas-microsoft-com:office:office" xmlns:r="http://schemas.openxmlformats.org/officeDocument/2006/relationships" xmlns:m="http://schemas.openxmlformats.org/officeDocument/2006/math" xmlns:v="urn:schemas-microsoft-com:vml" xmlns:wp14="http://schemas.microsoft.com/office/word/2010/wordprocessingDrawing" xmlns:wp="http://schemas.openxmlformats.org/drawingml/2006/wordprocessingDrawing" xmlns:w10="urn:schemas-microsoft-com:office:word" xmlns:w="http://schemas.openxmlformats.org/wordprocessingml/2006/main" xmlns:w14="http://schemas.microsoft.com/office/word/2010/wordml" xmlns:w15="http://schemas.microsoft.com/office/word/2012/wordml" xmlns:w16se="http://schemas.microsoft.com/office/word/2015/wordml/symex" xmlns:wpg="http://schemas.microsoft.com/office/word/2010/wordprocessingGroup" xmlns:wpi="http://schemas.microsoft.com/office/word/2010/wordprocessingInk" xmlns:wne="http://schemas.microsoft.com/office/word/2006/wordml" xmlns:wps="http://schemas.microsoft.com/office/word/2010/wordprocessingShape" mc:Ignorable="w14 w15 w16se wp14">
+<w:numbering xmlns:wpc="http://schemas.microsoft.com/office/word/2010/wordprocessingCanvas" xmlns:mc="http://schemas.openxmlformats.org/markup-compatibility/2006" xmlns:o="urn:schemas-microsoft-com:office:office" xmlns:r="http://schemas.openxmlformats.org/officeDocument/2006/relationships" xmlns:m="http://schemas.openxmlformats.org/officeDocument/2006/math" xmlns:v="urn:schemas-microsoft-com:vml" xmlns:wp14="http://schemas.microsoft.com/office/word/2010/wordprocessingDrawing" xmlns:wp="http://schemas.openxmlformats.org/drawingml/2006/wordprocessingDrawing" xmlns:w10="urn:schemas-microsoft-com:office:word" xmlns:w="http://schemas.openxmlformats.org/wordprocessingml/2006/main" xmlns:w14="http://schemas.microsoft.com/office/word/2010/wordml" xmlns:w15="http://schemas.microsoft.com/office/word/2012/wordml" xmlns:wpg="http://schemas.microsoft.com/office/word/2010/wordprocessingGroup" xmlns:wpi="http://schemas.microsoft.com/office/word/2010/wordprocessingInk" xmlns:wne="http://schemas.microsoft.com/office/word/2006/wordml" xmlns:wps="http://schemas.microsoft.com/office/word/2010/wordprocessingShape" mc:Ignorable="w14 w15 wp14">
   <w:abstractNum w:abstractNumId="0" w15:restartNumberingAfterBreak="0">
     <w:nsid w:val="010714A3"/>
     <w:multiLevelType w:val="hybridMultilevel"/>
@@ -15834,7 +15720,7 @@
 </file>
 
 <file path=word/styles.xml><?xml version="1.0" encoding="utf-8"?>
-<w:styles xmlns:mc="http://schemas.openxmlformats.org/markup-compatibility/2006" xmlns:r="http://schemas.openxmlformats.org/officeDocument/2006/relationships" xmlns:w="http://schemas.openxmlformats.org/wordprocessingml/2006/main" xmlns:w14="http://schemas.microsoft.com/office/word/2010/wordml" xmlns:w15="http://schemas.microsoft.com/office/word/2012/wordml" xmlns:w16se="http://schemas.microsoft.com/office/word/2015/wordml/symex" mc:Ignorable="w14 w15 w16se">
+<w:styles xmlns:mc="http://schemas.openxmlformats.org/markup-compatibility/2006" xmlns:r="http://schemas.openxmlformats.org/officeDocument/2006/relationships" xmlns:w="http://schemas.openxmlformats.org/wordprocessingml/2006/main" xmlns:w14="http://schemas.microsoft.com/office/word/2010/wordml" xmlns:w15="http://schemas.microsoft.com/office/word/2012/wordml" mc:Ignorable="w14 w15">
   <w:docDefaults>
     <w:rPrDefault>
       <w:rPr>

</xml_diff>

<commit_message>
+Groupes du nez dans l'OBJ smooth1
</commit_message>
<xml_diff>
--- a/docSprint/Genomic Physionomy Viewer - Backlog de sprint - 005 (debut).docx
+++ b/docSprint/Genomic Physionomy Viewer - Backlog de sprint - 005 (debut).docx
@@ -5922,19 +5922,10 @@
               <w:rPr>
                 <w:b/>
                 <w:sz w:val="22"/>
-                <w:highlight w:val="yellow"/>
-                <w:lang w:val="fr-CA"/>
-              </w:rPr>
-              <w:t xml:space="preserve">. </w:t>
-            </w:r>
-            <w:r>
-              <w:rPr>
-                <w:b/>
-                <w:sz w:val="22"/>
-                <w:highlight w:val="yellow"/>
-                <w:lang w:val="fr-CA"/>
-              </w:rPr>
-              <w:t>Avoir un groupe pour l’arche du nez</w:t>
+                <w:highlight w:val="green"/>
+                <w:lang w:val="fr-CA"/>
+              </w:rPr>
+              <w:t>. Avoir un groupe pour l’arche du nez</w:t>
             </w:r>
           </w:p>
           <w:p>
@@ -6255,7 +6246,7 @@
               <w:rPr>
                 <w:b/>
                 <w:sz w:val="22"/>
-                <w:highlight w:val="yellow"/>
+                <w:highlight w:val="green"/>
                 <w:lang w:val="fr-CA"/>
               </w:rPr>
             </w:pPr>
@@ -6263,7 +6254,7 @@
               <w:rPr>
                 <w:b/>
                 <w:sz w:val="22"/>
-                <w:highlight w:val="yellow"/>
+                <w:highlight w:val="green"/>
                 <w:lang w:val="fr-CA"/>
               </w:rPr>
               <w:t>2</w:t>
@@ -6272,19 +6263,10 @@
               <w:rPr>
                 <w:b/>
                 <w:sz w:val="22"/>
-                <w:highlight w:val="yellow"/>
-                <w:lang w:val="fr-CA"/>
-              </w:rPr>
-              <w:t xml:space="preserve">. </w:t>
-            </w:r>
-            <w:r>
-              <w:rPr>
-                <w:b/>
-                <w:sz w:val="22"/>
-                <w:highlight w:val="yellow"/>
-                <w:lang w:val="fr-CA"/>
-              </w:rPr>
-              <w:t>Avoir un groupe pour la pointe du nez</w:t>
+                <w:highlight w:val="green"/>
+                <w:lang w:val="fr-CA"/>
+              </w:rPr>
+              <w:t>. Avoir un groupe pour la pointe du nez</w:t>
             </w:r>
           </w:p>
           <w:p>
@@ -7024,6 +7006,8 @@
               </w:rPr>
               <w:t xml:space="preserve">1.1. Qui et temps </w:t>
             </w:r>
+            <w:bookmarkStart w:id="0" w:name="_GoBack"/>
+            <w:bookmarkEnd w:id="0"/>
           </w:p>
           <w:p>
             <w:pPr>
@@ -12890,8 +12874,6 @@
               </w:rPr>
               <w:t>2.2.1. Item 1</w:t>
             </w:r>
-            <w:bookmarkStart w:id="0" w:name="_GoBack"/>
-            <w:bookmarkEnd w:id="0"/>
           </w:p>
           <w:p>
             <w:pPr>

</xml_diff>